<commit_message>
Updated document with communication settings information.
</commit_message>
<xml_diff>
--- a/DAS_base_doc.docx
+++ b/DAS_base_doc.docx
@@ -557,6 +557,9 @@
     </w:p>
     <w:p>
       <w:r>
+        <w:rPr>
+          <w:noProof/>
+        </w:rPr>
         <w:lastRenderedPageBreak/>
         <mc:AlternateContent>
           <mc:Choice Requires="wps">
@@ -776,6 +779,9 @@
         </mc:AlternateContent>
       </w:r>
       <w:r>
+        <w:rPr>
+          <w:noProof/>
+        </w:rPr>
         <mc:AlternateContent>
           <mc:Choice Requires="wps">
             <w:drawing>
@@ -980,6 +986,9 @@
     </w:p>
     <w:p>
       <w:r>
+        <w:rPr>
+          <w:noProof/>
+        </w:rPr>
         <mc:AlternateContent>
           <mc:Choice Requires="wps">
             <w:drawing>
@@ -1142,6 +1151,9 @@
     </w:p>
     <w:p>
       <w:r>
+        <w:rPr>
+          <w:noProof/>
+        </w:rPr>
         <mc:AlternateContent>
           <mc:Choice Requires="wps">
             <w:drawing>
@@ -1284,6 +1296,9 @@
         </mc:AlternateContent>
       </w:r>
       <w:r>
+        <w:rPr>
+          <w:noProof/>
+        </w:rPr>
         <mc:AlternateContent>
           <mc:Choice Requires="wps">
             <w:drawing>
@@ -1345,7 +1360,7 @@
           </mc:Choice>
           <mc:Fallback>
             <w:pict>
-              <v:shapetype w14:anchorId="467572F1" id="_x0000_t32" coordsize="21600,21600" o:spt="32" o:oned="t" path="m,l21600,21600e" filled="f">
+              <v:shapetype w14:anchorId="7A7848AA" id="_x0000_t32" coordsize="21600,21600" o:spt="32" o:oned="t" path="m,l21600,21600e" filled="f">
                 <v:path arrowok="t" fillok="f" o:connecttype="none"/>
                 <o:lock v:ext="edit" shapetype="t"/>
               </v:shapetype>
@@ -1357,6 +1372,9 @@
         </mc:AlternateContent>
       </w:r>
       <w:r>
+        <w:rPr>
+          <w:noProof/>
+        </w:rPr>
         <mc:AlternateContent>
           <mc:Choice Requires="wps">
             <w:drawing>
@@ -1418,7 +1436,7 @@
           </mc:Choice>
           <mc:Fallback>
             <w:pict>
-              <v:shape w14:anchorId="3D6B44EA" id="Straight Arrow Connector 20" o:spid="_x0000_s1026" type="#_x0000_t32" style="position:absolute;margin-left:368.75pt;margin-top:14.3pt;width:84pt;height:3.6pt;flip:y;z-index:251670528;visibility:visible;mso-wrap-style:square;mso-width-percent:0;mso-height-percent:0;mso-wrap-distance-left:9pt;mso-wrap-distance-top:0;mso-wrap-distance-right:9pt;mso-wrap-distance-bottom:0;mso-position-horizontal:absolute;mso-position-horizontal-relative:text;mso-position-vertical:absolute;mso-position-vertical-relative:text;mso-width-percent:0;mso-height-percent:0;mso-width-relative:margin;mso-height-relative:margin" o:gfxdata="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" strokecolor="black [3200]" strokeweight=".5pt">
+              <v:shape w14:anchorId="5C0A77F8" id="Straight Arrow Connector 20" o:spid="_x0000_s1026" type="#_x0000_t32" style="position:absolute;margin-left:368.75pt;margin-top:14.3pt;width:84pt;height:3.6pt;flip:y;z-index:251670528;visibility:visible;mso-wrap-style:square;mso-width-percent:0;mso-height-percent:0;mso-wrap-distance-left:9pt;mso-wrap-distance-top:0;mso-wrap-distance-right:9pt;mso-wrap-distance-bottom:0;mso-position-horizontal:absolute;mso-position-horizontal-relative:text;mso-position-vertical:absolute;mso-position-vertical-relative:text;mso-width-percent:0;mso-height-percent:0;mso-width-relative:margin;mso-height-relative:margin" o:gfxdata="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" strokecolor="black [3200]" strokeweight=".5pt">
                 <v:stroke endarrow="block" joinstyle="miter"/>
               </v:shape>
             </w:pict>
@@ -1426,6 +1444,9 @@
         </mc:AlternateContent>
       </w:r>
       <w:r>
+        <w:rPr>
+          <w:noProof/>
+        </w:rPr>
         <mc:AlternateContent>
           <mc:Choice Requires="wps">
             <w:drawing>
@@ -1481,7 +1502,7 @@
           </mc:Choice>
           <mc:Fallback>
             <w:pict>
-              <v:shape w14:anchorId="6FDADECB" id="Straight Arrow Connector 16" o:spid="_x0000_s1026" type="#_x0000_t32" style="position:absolute;margin-left:86.75pt;margin-top:5.15pt;width:38.25pt;height:0;z-index:251662336;visibility:visible;mso-wrap-style:square;mso-wrap-distance-left:9pt;mso-wrap-distance-top:0;mso-wrap-distance-right:9pt;mso-wrap-distance-bottom:0;mso-position-horizontal:absolute;mso-position-horizontal-relative:text;mso-position-vertical:absolute;mso-position-vertical-relative:text" o:gfxdata="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" strokecolor="black [3200]" strokeweight=".5pt">
+              <v:shape w14:anchorId="7050D4AF" id="Straight Arrow Connector 16" o:spid="_x0000_s1026" type="#_x0000_t32" style="position:absolute;margin-left:86.75pt;margin-top:5.15pt;width:38.25pt;height:0;z-index:251662336;visibility:visible;mso-wrap-style:square;mso-wrap-distance-left:9pt;mso-wrap-distance-top:0;mso-wrap-distance-right:9pt;mso-wrap-distance-bottom:0;mso-position-horizontal:absolute;mso-position-horizontal-relative:text;mso-position-vertical:absolute;mso-position-vertical-relative:text" o:gfxdata="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" strokecolor="black [3200]" strokeweight=".5pt">
                 <v:stroke endarrow="block" joinstyle="miter"/>
               </v:shape>
             </w:pict>
@@ -1491,6 +1512,9 @@
     </w:p>
     <w:p>
       <w:r>
+        <w:rPr>
+          <w:noProof/>
+        </w:rPr>
         <mc:AlternateContent>
           <mc:Choice Requires="wps">
             <w:drawing>
@@ -1552,7 +1576,7 @@
           </mc:Choice>
           <mc:Fallback>
             <w:pict>
-              <v:shape w14:anchorId="3E87D03A" id="Straight Arrow Connector 22" o:spid="_x0000_s1026" type="#_x0000_t32" style="position:absolute;margin-left:222.5pt;margin-top:10.45pt;width:67.5pt;height:59.25pt;z-index:251674624;visibility:visible;mso-wrap-style:square;mso-width-percent:0;mso-height-percent:0;mso-wrap-distance-left:9pt;mso-wrap-distance-top:0;mso-wrap-distance-right:9pt;mso-wrap-distance-bottom:0;mso-position-horizontal:absolute;mso-position-horizontal-relative:text;mso-position-vertical:absolute;mso-position-vertical-relative:text;mso-width-percent:0;mso-height-percent:0;mso-width-relative:margin;mso-height-relative:margin" o:gfxdata="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" strokecolor="black [3200]" strokeweight=".5pt">
+              <v:shape w14:anchorId="6C9D6A18" id="Straight Arrow Connector 22" o:spid="_x0000_s1026" type="#_x0000_t32" style="position:absolute;margin-left:222.5pt;margin-top:10.45pt;width:67.5pt;height:59.25pt;z-index:251674624;visibility:visible;mso-wrap-style:square;mso-width-percent:0;mso-height-percent:0;mso-wrap-distance-left:9pt;mso-wrap-distance-top:0;mso-wrap-distance-right:9pt;mso-wrap-distance-bottom:0;mso-position-horizontal:absolute;mso-position-horizontal-relative:text;mso-position-vertical:absolute;mso-position-vertical-relative:text;mso-width-percent:0;mso-height-percent:0;mso-width-relative:margin;mso-height-relative:margin" o:gfxdata="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" strokecolor="black [3200]" strokeweight=".5pt">
                 <v:stroke endarrow="block" joinstyle="miter"/>
               </v:shape>
             </w:pict>
@@ -1560,6 +1584,9 @@
         </mc:AlternateContent>
       </w:r>
       <w:r>
+        <w:rPr>
+          <w:noProof/>
+        </w:rPr>
         <mc:AlternateContent>
           <mc:Choice Requires="wps">
             <w:drawing>
@@ -1615,7 +1642,7 @@
           </mc:Choice>
           <mc:Fallback>
             <w:pict>
-              <v:shape w14:anchorId="77105E34" id="Straight Arrow Connector 17" o:spid="_x0000_s1026" type="#_x0000_t32" style="position:absolute;margin-left:86.75pt;margin-top:5.2pt;width:39.75pt;height:1.5pt;flip:x;z-index:251664384;visibility:visible;mso-wrap-style:square;mso-wrap-distance-left:9pt;mso-wrap-distance-top:0;mso-wrap-distance-right:9pt;mso-wrap-distance-bottom:0;mso-position-horizontal:absolute;mso-position-horizontal-relative:text;mso-position-vertical:absolute;mso-position-vertical-relative:text" o:gfxdata="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" strokecolor="black [3200]" strokeweight=".5pt">
+              <v:shape w14:anchorId="7C535A06" id="Straight Arrow Connector 17" o:spid="_x0000_s1026" type="#_x0000_t32" style="position:absolute;margin-left:86.75pt;margin-top:5.2pt;width:39.75pt;height:1.5pt;flip:x;z-index:251664384;visibility:visible;mso-wrap-style:square;mso-wrap-distance-left:9pt;mso-wrap-distance-top:0;mso-wrap-distance-right:9pt;mso-wrap-distance-bottom:0;mso-position-horizontal:absolute;mso-position-horizontal-relative:text;mso-position-vertical:absolute;mso-position-vertical-relative:text" o:gfxdata="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" strokecolor="black [3200]" strokeweight=".5pt">
                 <v:stroke endarrow="block" joinstyle="miter"/>
               </v:shape>
             </w:pict>
@@ -1625,6 +1652,9 @@
     </w:p>
     <w:p>
       <w:r>
+        <w:rPr>
+          <w:noProof/>
+        </w:rPr>
         <mc:AlternateContent>
           <mc:Choice Requires="wps">
             <w:drawing>
@@ -1686,7 +1716,7 @@
           </mc:Choice>
           <mc:Fallback>
             <w:pict>
-              <v:shape w14:anchorId="7DE64ACD" id="Straight Arrow Connector 23" o:spid="_x0000_s1026" type="#_x0000_t32" style="position:absolute;margin-left:221pt;margin-top:3.8pt;width:57.75pt;height:50.25pt;flip:x y;z-index:251676672;visibility:visible;mso-wrap-style:square;mso-width-percent:0;mso-height-percent:0;mso-wrap-distance-left:9pt;mso-wrap-distance-top:0;mso-wrap-distance-right:9pt;mso-wrap-distance-bottom:0;mso-position-horizontal:absolute;mso-position-horizontal-relative:text;mso-position-vertical:absolute;mso-position-vertical-relative:text;mso-width-percent:0;mso-height-percent:0;mso-width-relative:margin;mso-height-relative:margin" o:gfxdata="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" strokecolor="black [3200]" strokeweight=".5pt">
+              <v:shape w14:anchorId="3EC874CD" id="Straight Arrow Connector 23" o:spid="_x0000_s1026" type="#_x0000_t32" style="position:absolute;margin-left:221pt;margin-top:3.8pt;width:57.75pt;height:50.25pt;flip:x y;z-index:251676672;visibility:visible;mso-wrap-style:square;mso-width-percent:0;mso-height-percent:0;mso-wrap-distance-left:9pt;mso-wrap-distance-top:0;mso-wrap-distance-right:9pt;mso-wrap-distance-bottom:0;mso-position-horizontal:absolute;mso-position-horizontal-relative:text;mso-position-vertical:absolute;mso-position-vertical-relative:text;mso-width-percent:0;mso-height-percent:0;mso-width-relative:margin;mso-height-relative:margin" o:gfxdata="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" strokecolor="black [3200]" strokeweight=".5pt">
                 <v:stroke endarrow="block" joinstyle="miter"/>
               </v:shape>
             </w:pict>
@@ -1694,6 +1724,9 @@
         </mc:AlternateContent>
       </w:r>
       <w:r>
+        <w:rPr>
+          <w:noProof/>
+        </w:rPr>
         <mc:AlternateContent>
           <mc:Choice Requires="wps">
             <w:drawing>
@@ -1755,7 +1788,7 @@
           </mc:Choice>
           <mc:Fallback>
             <w:pict>
-              <v:shape w14:anchorId="3F201DB3" id="Straight Arrow Connector 9" o:spid="_x0000_s1026" type="#_x0000_t32" style="position:absolute;margin-left:26pt;margin-top:3.8pt;width:7.5pt;height:95.25pt;flip:x y;z-index:251654144;visibility:visible;mso-wrap-style:square;mso-width-percent:0;mso-height-percent:0;mso-wrap-distance-left:9pt;mso-wrap-distance-top:0;mso-wrap-distance-right:9pt;mso-wrap-distance-bottom:0;mso-position-horizontal:absolute;mso-position-horizontal-relative:text;mso-position-vertical:absolute;mso-position-vertical-relative:text;mso-width-percent:0;mso-height-percent:0;mso-width-relative:margin;mso-height-relative:margin" o:gfxdata="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" strokecolor="black [3200]" strokeweight=".5pt">
+              <v:shape w14:anchorId="2BC860F0" id="Straight Arrow Connector 9" o:spid="_x0000_s1026" type="#_x0000_t32" style="position:absolute;margin-left:26pt;margin-top:3.8pt;width:7.5pt;height:95.25pt;flip:x y;z-index:251654144;visibility:visible;mso-wrap-style:square;mso-width-percent:0;mso-height-percent:0;mso-wrap-distance-left:9pt;mso-wrap-distance-top:0;mso-wrap-distance-right:9pt;mso-wrap-distance-bottom:0;mso-position-horizontal:absolute;mso-position-horizontal-relative:text;mso-position-vertical:absolute;mso-position-vertical-relative:text;mso-width-percent:0;mso-height-percent:0;mso-width-relative:margin;mso-height-relative:margin" o:gfxdata="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" strokecolor="black [3200]" strokeweight=".5pt">
                 <v:stroke endarrow="block" joinstyle="miter"/>
               </v:shape>
             </w:pict>
@@ -1763,6 +1796,9 @@
         </mc:AlternateContent>
       </w:r>
       <w:r>
+        <w:rPr>
+          <w:noProof/>
+        </w:rPr>
         <mc:AlternateContent>
           <mc:Choice Requires="wps">
             <w:drawing>
@@ -1824,7 +1860,7 @@
           </mc:Choice>
           <mc:Fallback>
             <w:pict>
-              <v:shape w14:anchorId="56BBA2EC" id="Straight Arrow Connector 12" o:spid="_x0000_s1026" type="#_x0000_t32" style="position:absolute;margin-left:68pt;margin-top:3.8pt;width:117.75pt;height:95.25pt;flip:x y;z-index:251658240;visibility:visible;mso-wrap-style:square;mso-width-percent:0;mso-height-percent:0;mso-wrap-distance-left:9pt;mso-wrap-distance-top:0;mso-wrap-distance-right:9pt;mso-wrap-distance-bottom:0;mso-position-horizontal:absolute;mso-position-horizontal-relative:text;mso-position-vertical:absolute;mso-position-vertical-relative:text;mso-width-percent:0;mso-height-percent:0;mso-width-relative:margin;mso-height-relative:margin" o:gfxdata="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" strokecolor="black [3200]" strokeweight=".5pt">
+              <v:shape w14:anchorId="5C9A515C" id="Straight Arrow Connector 12" o:spid="_x0000_s1026" type="#_x0000_t32" style="position:absolute;margin-left:68pt;margin-top:3.8pt;width:117.75pt;height:95.25pt;flip:x y;z-index:251658240;visibility:visible;mso-wrap-style:square;mso-width-percent:0;mso-height-percent:0;mso-wrap-distance-left:9pt;mso-wrap-distance-top:0;mso-wrap-distance-right:9pt;mso-wrap-distance-bottom:0;mso-position-horizontal:absolute;mso-position-horizontal-relative:text;mso-position-vertical:absolute;mso-position-vertical-relative:text;mso-width-percent:0;mso-height-percent:0;mso-width-relative:margin;mso-height-relative:margin" o:gfxdata="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" strokecolor="black [3200]" strokeweight=".5pt">
                 <v:stroke endarrow="block" joinstyle="miter"/>
               </v:shape>
             </w:pict>
@@ -1832,6 +1868,9 @@
         </mc:AlternateContent>
       </w:r>
       <w:r>
+        <w:rPr>
+          <w:noProof/>
+        </w:rPr>
         <mc:AlternateContent>
           <mc:Choice Requires="wps">
             <w:drawing>
@@ -1893,7 +1932,7 @@
           </mc:Choice>
           <mc:Fallback>
             <w:pict>
-              <v:shape w14:anchorId="58F38DF3" id="Straight Arrow Connector 10" o:spid="_x0000_s1026" type="#_x0000_t32" style="position:absolute;margin-left:41.75pt;margin-top:3.8pt;width:63.75pt;height:96pt;flip:x y;z-index:251656192;visibility:visible;mso-wrap-style:square;mso-width-percent:0;mso-height-percent:0;mso-wrap-distance-left:9pt;mso-wrap-distance-top:0;mso-wrap-distance-right:9pt;mso-wrap-distance-bottom:0;mso-position-horizontal:absolute;mso-position-horizontal-relative:text;mso-position-vertical:absolute;mso-position-vertical-relative:text;mso-width-percent:0;mso-height-percent:0;mso-width-relative:margin;mso-height-relative:margin" o:gfxdata="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" strokecolor="black [3200]" strokeweight=".5pt">
+              <v:shape w14:anchorId="74AA3957" id="Straight Arrow Connector 10" o:spid="_x0000_s1026" type="#_x0000_t32" style="position:absolute;margin-left:41.75pt;margin-top:3.8pt;width:63.75pt;height:96pt;flip:x y;z-index:251656192;visibility:visible;mso-wrap-style:square;mso-width-percent:0;mso-height-percent:0;mso-wrap-distance-left:9pt;mso-wrap-distance-top:0;mso-wrap-distance-right:9pt;mso-wrap-distance-bottom:0;mso-position-horizontal:absolute;mso-position-horizontal-relative:text;mso-position-vertical:absolute;mso-position-vertical-relative:text;mso-width-percent:0;mso-height-percent:0;mso-width-relative:margin;mso-height-relative:margin" o:gfxdata="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" strokecolor="black [3200]" strokeweight=".5pt">
                 <v:stroke endarrow="block" joinstyle="miter"/>
               </v:shape>
             </w:pict>
@@ -1901,6 +1940,9 @@
         </mc:AlternateContent>
       </w:r>
       <w:r>
+        <w:rPr>
+          <w:noProof/>
+        </w:rPr>
         <mc:AlternateContent>
           <mc:Choice Requires="wps">
             <w:drawing>
@@ -1962,7 +2004,7 @@
           </mc:Choice>
           <mc:Fallback>
             <w:pict>
-              <v:shape w14:anchorId="04C7E1AB" id="Straight Arrow Connector 8" o:spid="_x0000_s1026" type="#_x0000_t32" style="position:absolute;margin-left:84.5pt;margin-top:.8pt;width:184.5pt;height:103.5pt;z-index:251652096;visibility:visible;mso-wrap-style:square;mso-width-percent:0;mso-height-percent:0;mso-wrap-distance-left:9pt;mso-wrap-distance-top:0;mso-wrap-distance-right:9pt;mso-wrap-distance-bottom:0;mso-position-horizontal:absolute;mso-position-horizontal-relative:text;mso-position-vertical:absolute;mso-position-vertical-relative:text;mso-width-percent:0;mso-height-percent:0;mso-width-relative:margin;mso-height-relative:margin" o:gfxdata="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" strokecolor="black [3200]" strokeweight=".5pt">
+              <v:shape w14:anchorId="6C641EF6" id="Straight Arrow Connector 8" o:spid="_x0000_s1026" type="#_x0000_t32" style="position:absolute;margin-left:84.5pt;margin-top:.8pt;width:184.5pt;height:103.5pt;z-index:251652096;visibility:visible;mso-wrap-style:square;mso-width-percent:0;mso-height-percent:0;mso-wrap-distance-left:9pt;mso-wrap-distance-top:0;mso-wrap-distance-right:9pt;mso-wrap-distance-bottom:0;mso-position-horizontal:absolute;mso-position-horizontal-relative:text;mso-position-vertical:absolute;mso-position-vertical-relative:text;mso-width-percent:0;mso-height-percent:0;mso-width-relative:margin;mso-height-relative:margin" o:gfxdata="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" strokecolor="black [3200]" strokeweight=".5pt">
                 <v:stroke endarrow="block" joinstyle="miter"/>
               </v:shape>
             </w:pict>
@@ -1970,6 +2012,9 @@
         </mc:AlternateContent>
       </w:r>
       <w:r>
+        <w:rPr>
+          <w:noProof/>
+        </w:rPr>
         <mc:AlternateContent>
           <mc:Choice Requires="wps">
             <w:drawing>
@@ -2101,6 +2146,9 @@
     <w:p/>
     <w:p>
       <w:r>
+        <w:rPr>
+          <w:noProof/>
+        </w:rPr>
         <mc:AlternateContent>
           <mc:Choice Requires="wps">
             <w:drawing>
@@ -2264,6 +2312,9 @@
     <w:p/>
     <w:p>
       <w:r>
+        <w:rPr>
+          <w:noProof/>
+        </w:rPr>
         <mc:AlternateContent>
           <mc:Choice Requires="wps">
             <w:drawing>
@@ -2392,6 +2443,9 @@
         </mc:AlternateContent>
       </w:r>
       <w:r>
+        <w:rPr>
+          <w:noProof/>
+        </w:rPr>
         <mc:AlternateContent>
           <mc:Choice Requires="wps">
             <w:drawing>
@@ -2552,6 +2606,9 @@
         </mc:AlternateContent>
       </w:r>
       <w:r>
+        <w:rPr>
+          <w:noProof/>
+        </w:rPr>
         <mc:AlternateContent>
           <mc:Choice Requires="wps">
             <w:drawing>
@@ -2709,6 +2766,9 @@
         </mc:AlternateContent>
       </w:r>
       <w:r>
+        <w:rPr>
+          <w:noProof/>
+        </w:rPr>
         <mc:AlternateContent>
           <mc:Choice Requires="wps">
             <w:drawing>
@@ -3475,6 +3535,145 @@
       </w:pPr>
       <w:r>
         <w:lastRenderedPageBreak/>
+        <w:t>Communication Settings</w:t>
+      </w:r>
+    </w:p>
+    <w:p>
+      <w:pPr>
+        <w:pStyle w:val="Heading2"/>
+      </w:pPr>
+      <w:proofErr w:type="spellStart"/>
+      <w:r>
+        <w:t>WiFi</w:t>
+      </w:r>
+      <w:proofErr w:type="spellEnd"/>
+    </w:p>
+    <w:p>
+      <w:r>
+        <w:t xml:space="preserve">The ESP8266 modules use hard coded communication settings to communicate via </w:t>
+      </w:r>
+      <w:proofErr w:type="spellStart"/>
+      <w:r>
+        <w:t>WiFi</w:t>
+      </w:r>
+      <w:proofErr w:type="spellEnd"/>
+      <w:r>
+        <w:t>. During the testing phase two different networks have been used:</w:t>
+      </w:r>
+    </w:p>
+    <w:p>
+      <w:r>
+        <w:t>SSID: “</w:t>
+      </w:r>
+      <w:proofErr w:type="spellStart"/>
+      <w:r>
+        <w:t>dlink</w:t>
+      </w:r>
+      <w:proofErr w:type="spellEnd"/>
+      <w:r>
+        <w:t>”</w:t>
+      </w:r>
+      <w:r>
+        <w:tab/>
+      </w:r>
+      <w:r>
+        <w:tab/>
+        <w:t>Password: “”</w:t>
+      </w:r>
+    </w:p>
+    <w:p>
+      <w:r>
+        <w:t>SSID: “</w:t>
+      </w:r>
+      <w:proofErr w:type="spellStart"/>
+      <w:r>
+        <w:t>AfryAlarmNet</w:t>
+      </w:r>
+      <w:proofErr w:type="spellEnd"/>
+      <w:r>
+        <w:t>”</w:t>
+      </w:r>
+      <w:r>
+        <w:tab/>
+        <w:t>Password: “</w:t>
+      </w:r>
+      <w:proofErr w:type="spellStart"/>
+      <w:r>
+        <w:t>afrypassword</w:t>
+      </w:r>
+      <w:proofErr w:type="spellEnd"/>
+      <w:r>
+        <w:t>”</w:t>
+      </w:r>
+    </w:p>
+    <w:p>
+      <w:r>
+        <w:t>If a network with either set of parameters is available, the modules will automatically connect.</w:t>
+      </w:r>
+    </w:p>
+    <w:p>
+      <w:pPr>
+        <w:pStyle w:val="Heading2"/>
+      </w:pPr>
+      <w:r>
+        <w:t>MQTT</w:t>
+      </w:r>
+    </w:p>
+    <w:p>
+      <w:r>
+        <w:t>The ESP8266</w:t>
+      </w:r>
+      <w:r>
+        <w:t xml:space="preserve"> modules will try to connect to a cloud-based server at “</w:t>
+      </w:r>
+      <w:r>
+        <w:t>broker.hivemq.com</w:t>
+      </w:r>
+      <w:r>
+        <w:t xml:space="preserve">”. If this fails, they will try to connect to a local MQTT server at </w:t>
+      </w:r>
+      <w:r>
+        <w:t>192.168.0.198</w:t>
+      </w:r>
+      <w:r>
+        <w:t>.</w:t>
+      </w:r>
+    </w:p>
+    <w:p>
+      <w:r>
+        <w:t>The logic module is started using a parameter that defines the server address.</w:t>
+      </w:r>
+    </w:p>
+    <w:p>
+      <w:r>
+        <w:t>Please note that the communication to MQTT-servers is made via the standard MQTT port 1883. It is highly like</w:t>
+      </w:r>
+      <w:r>
+        <w:t>ly that MQTT communication via port 1883 is blocked in a normal corporate setup. This is not because MQTT communication poses any threat, but rather that corporates forbid all communication that is not “common”.</w:t>
+      </w:r>
+      <w:r>
+        <w:br/>
+        <w:t xml:space="preserve">You may use a mobile phone that acts as a shared WIFI hotspot to circumvent the problem. The bandwidth requirements of MQTT is extremely low, so the cost will be minimal. </w:t>
+      </w:r>
+    </w:p>
+    <w:p>
+      <w:pPr>
+        <w:rPr>
+          <w:rFonts w:asciiTheme="majorHAnsi" w:eastAsiaTheme="majorEastAsia" w:hAnsiTheme="majorHAnsi" w:cstheme="majorBidi"/>
+          <w:sz w:val="28"/>
+          <w:szCs w:val="32"/>
+        </w:rPr>
+      </w:pPr>
+      <w:r>
+        <w:br w:type="page"/>
+      </w:r>
+    </w:p>
+    <w:p>
+      <w:pPr>
+        <w:pStyle w:val="Heading1"/>
+      </w:pPr>
+      <w:r>
+        <w:lastRenderedPageBreak/>
         <w:t xml:space="preserve">Hardware </w:t>
       </w:r>
       <w:r>
@@ -3492,9 +3691,12 @@
     <w:p>
       <w:pPr>
         <w:sectPr>
-          <w:headerReference w:type="default" r:id="rId11"/>
-          <w:headerReference w:type="first" r:id="rId12"/>
-          <w:footerReference w:type="first" r:id="rId13"/>
+          <w:headerReference w:type="even" r:id="rId11"/>
+          <w:headerReference w:type="default" r:id="rId12"/>
+          <w:footerReference w:type="even" r:id="rId13"/>
+          <w:footerReference w:type="default" r:id="rId14"/>
+          <w:headerReference w:type="first" r:id="rId15"/>
+          <w:footerReference w:type="first" r:id="rId16"/>
           <w:pgSz w:w="11906" w:h="16838" w:code="9"/>
           <w:pgMar w:top="1985" w:right="1985" w:bottom="1134" w:left="1985" w:header="567" w:footer="454" w:gutter="0"/>
           <w:cols w:space="708"/>
@@ -3504,6 +3706,9 @@
     </w:p>
     <w:p>
       <w:r>
+        <w:rPr>
+          <w:noProof/>
+        </w:rPr>
         <w:drawing>
           <wp:inline distT="0" distB="0" distL="0" distR="0" wp14:anchorId="3E8D27BC" wp14:editId="02E0CD98">
             <wp:extent cx="2466340" cy="2685795"/>
@@ -3520,7 +3725,7 @@
                     <pic:cNvPicPr/>
                   </pic:nvPicPr>
                   <pic:blipFill rotWithShape="1">
-                    <a:blip r:embed="rId14" cstate="print">
+                    <a:blip r:embed="rId17" cstate="print">
                       <a:extLst>
                         <a:ext uri="{28A0092B-C50C-407E-A947-70E740481C1C}">
                           <a14:useLocalDpi xmlns:a14="http://schemas.microsoft.com/office/drawing/2010/main" val="0"/>
@@ -3622,6 +3827,9 @@
     </w:p>
     <w:p>
       <w:r>
+        <w:rPr>
+          <w:noProof/>
+        </w:rPr>
         <w:drawing>
           <wp:inline distT="0" distB="0" distL="0" distR="0" wp14:anchorId="2409634F" wp14:editId="77022875">
             <wp:extent cx="2456815" cy="2723896"/>
@@ -3638,7 +3846,7 @@
                     <pic:cNvPicPr/>
                   </pic:nvPicPr>
                   <pic:blipFill rotWithShape="1">
-                    <a:blip r:embed="rId15" cstate="print">
+                    <a:blip r:embed="rId18" cstate="print">
                       <a:extLst>
                         <a:ext uri="{28A0092B-C50C-407E-A947-70E740481C1C}">
                           <a14:useLocalDpi xmlns:a14="http://schemas.microsoft.com/office/drawing/2010/main" val="0"/>
@@ -3739,6 +3947,9 @@
     </w:p>
     <w:p>
       <w:r>
+        <w:rPr>
+          <w:noProof/>
+        </w:rPr>
         <w:drawing>
           <wp:inline distT="0" distB="0" distL="0" distR="0" wp14:anchorId="036582A6" wp14:editId="5838A359">
             <wp:extent cx="2486025" cy="3314282"/>
@@ -3755,7 +3966,7 @@
                     <pic:cNvPicPr/>
                   </pic:nvPicPr>
                   <pic:blipFill>
-                    <a:blip r:embed="rId16" cstate="print">
+                    <a:blip r:embed="rId19" cstate="print">
                       <a:extLst>
                         <a:ext uri="{28A0092B-C50C-407E-A947-70E740481C1C}">
                           <a14:useLocalDpi xmlns:a14="http://schemas.microsoft.com/office/drawing/2010/main" val="0"/>
@@ -3845,6 +4056,9 @@
     </w:p>
     <w:p>
       <w:r>
+        <w:rPr>
+          <w:noProof/>
+        </w:rPr>
         <w:drawing>
           <wp:inline distT="0" distB="0" distL="0" distR="0" wp14:anchorId="77BB9C93" wp14:editId="63997C52">
             <wp:extent cx="2466340" cy="2876550"/>
@@ -3861,7 +4075,7 @@
                     <pic:cNvPicPr/>
                   </pic:nvPicPr>
                   <pic:blipFill rotWithShape="1">
-                    <a:blip r:embed="rId17" cstate="print">
+                    <a:blip r:embed="rId20" cstate="print">
                       <a:extLst>
                         <a:ext uri="{28A0092B-C50C-407E-A947-70E740481C1C}">
                           <a14:useLocalDpi xmlns:a14="http://schemas.microsoft.com/office/drawing/2010/main" val="0"/>
@@ -3959,6 +4173,9 @@
     </w:p>
     <w:p>
       <w:r>
+        <w:rPr>
+          <w:noProof/>
+        </w:rPr>
         <w:drawing>
           <wp:inline distT="0" distB="0" distL="0" distR="0" wp14:anchorId="3AFD08D2" wp14:editId="7229C342">
             <wp:extent cx="2457450" cy="3071813"/>
@@ -3975,7 +4192,7 @@
                     <pic:cNvPicPr/>
                   </pic:nvPicPr>
                   <pic:blipFill rotWithShape="1">
-                    <a:blip r:embed="rId18">
+                    <a:blip r:embed="rId21">
                       <a:extLst>
                         <a:ext uri="{28A0092B-C50C-407E-A947-70E740481C1C}">
                           <a14:useLocalDpi xmlns:a14="http://schemas.microsoft.com/office/drawing/2010/main" val="0"/>
@@ -4151,12 +4368,7 @@
         <w:t xml:space="preserve"> (</w:t>
       </w:r>
       <w:r>
-        <w:t xml:space="preserve">D5 </w:t>
-      </w:r>
-      <w:bookmarkStart w:id="0" w:name="_GoBack"/>
-      <w:bookmarkEnd w:id="0"/>
-      <w:r>
-        <w:t>D7)</w:t>
+        <w:t>D5 D7)</w:t>
       </w:r>
       <w:r>
         <w:t>:</w:t>
@@ -4224,7 +4436,13 @@
     </w:p>
     <w:p>
       <w:r>
-        <w:t xml:space="preserve">When the program detects that the alarm actuator has been pressed it </w:t>
+        <w:t xml:space="preserve">When the program detects that the alarm </w:t>
+      </w:r>
+      <w:r>
+        <w:t>button</w:t>
+      </w:r>
+      <w:r>
+        <w:t xml:space="preserve"> has been pressed it </w:t>
       </w:r>
       <w:r>
         <w:t xml:space="preserve">toggles </w:t>
@@ -4338,6 +4556,9 @@
         <w:br w:type="column"/>
       </w:r>
       <w:r>
+        <w:rPr>
+          <w:noProof/>
+        </w:rPr>
         <w:drawing>
           <wp:inline distT="0" distB="0" distL="0" distR="0" wp14:anchorId="42674059" wp14:editId="03858056">
             <wp:extent cx="1752521" cy="3405505"/>
@@ -4354,7 +4575,7 @@
                     <pic:cNvPicPr/>
                   </pic:nvPicPr>
                   <pic:blipFill rotWithShape="1">
-                    <a:blip r:embed="rId19" cstate="print">
+                    <a:blip r:embed="rId22" cstate="print">
                       <a:extLst>
                         <a:ext uri="{28A0092B-C50C-407E-A947-70E740481C1C}">
                           <a14:useLocalDpi xmlns:a14="http://schemas.microsoft.com/office/drawing/2010/main" val="0"/>
@@ -4454,6 +4675,26 @@
     <w:pPr>
       <w:pStyle w:val="Footer"/>
     </w:pPr>
+  </w:p>
+</w:ftr>
+</file>
+
+<file path=word/footer2.xml><?xml version="1.0" encoding="utf-8"?>
+<w:ftr xmlns:wpc="http://schemas.microsoft.com/office/word/2010/wordprocessingCanvas" xmlns:cx="http://schemas.microsoft.com/office/drawing/2014/chartex" xmlns:cx1="http://schemas.microsoft.com/office/drawing/2015/9/8/chartex" xmlns:cx2="http://schemas.microsoft.com/office/drawing/2015/10/21/chartex" xmlns:cx3="http://schemas.microsoft.com/office/drawing/2016/5/9/chartex" xmlns:cx4="http://schemas.microsoft.com/office/drawing/2016/5/10/chartex" xmlns:cx5="http://schemas.microsoft.com/office/drawing/2016/5/11/chartex" xmlns:cx6="http://schemas.microsoft.com/office/drawing/2016/5/12/chartex" xmlns:cx7="http://schemas.microsoft.com/office/drawing/2016/5/13/chartex" xmlns:cx8="http://schemas.microsoft.com/office/drawing/2016/5/14/chartex" xmlns:mc="http://schemas.openxmlformats.org/markup-compatibility/2006" xmlns:aink="http://schemas.microsoft.com/office/drawing/2016/ink" xmlns:am3d="http://schemas.microsoft.com/office/drawing/2017/model3d" xmlns:o="urn:schemas-microsoft-com:office:office" xmlns:r="http://schemas.openxmlformats.org/officeDocument/2006/relationships" xmlns:m="http://schemas.openxmlformats.org/officeDocument/2006/math" xmlns:v="urn:schemas-microsoft-com:vml" xmlns:wp14="http://schemas.microsoft.com/office/word/2010/wordprocessingDrawing" xmlns:wp="http://schemas.openxmlformats.org/drawingml/2006/wordprocessingDrawing" xmlns:w10="urn:schemas-microsoft-com:office:word" xmlns:w="http://schemas.openxmlformats.org/wordprocessingml/2006/main" xmlns:w14="http://schemas.microsoft.com/office/word/2010/wordml" xmlns:w15="http://schemas.microsoft.com/office/word/2012/wordml" xmlns:w16cid="http://schemas.microsoft.com/office/word/2016/wordml/cid" xmlns:w16se="http://schemas.microsoft.com/office/word/2015/wordml/symex" xmlns:wpg="http://schemas.microsoft.com/office/word/2010/wordprocessingGroup" xmlns:wpi="http://schemas.microsoft.com/office/word/2010/wordprocessingInk" xmlns:wne="http://schemas.microsoft.com/office/word/2006/wordml" xmlns:wps="http://schemas.microsoft.com/office/word/2010/wordprocessingShape" mc:Ignorable="w14 w15 w16se w16cid wp14">
+  <w:p>
+    <w:pPr>
+      <w:pStyle w:val="Footer"/>
+    </w:pPr>
+  </w:p>
+</w:ftr>
+</file>
+
+<file path=word/footer3.xml><?xml version="1.0" encoding="utf-8"?>
+<w:ftr xmlns:wpc="http://schemas.microsoft.com/office/word/2010/wordprocessingCanvas" xmlns:cx="http://schemas.microsoft.com/office/drawing/2014/chartex" xmlns:cx1="http://schemas.microsoft.com/office/drawing/2015/9/8/chartex" xmlns:cx2="http://schemas.microsoft.com/office/drawing/2015/10/21/chartex" xmlns:cx3="http://schemas.microsoft.com/office/drawing/2016/5/9/chartex" xmlns:cx4="http://schemas.microsoft.com/office/drawing/2016/5/10/chartex" xmlns:cx5="http://schemas.microsoft.com/office/drawing/2016/5/11/chartex" xmlns:cx6="http://schemas.microsoft.com/office/drawing/2016/5/12/chartex" xmlns:cx7="http://schemas.microsoft.com/office/drawing/2016/5/13/chartex" xmlns:cx8="http://schemas.microsoft.com/office/drawing/2016/5/14/chartex" xmlns:mc="http://schemas.openxmlformats.org/markup-compatibility/2006" xmlns:aink="http://schemas.microsoft.com/office/drawing/2016/ink" xmlns:am3d="http://schemas.microsoft.com/office/drawing/2017/model3d" xmlns:o="urn:schemas-microsoft-com:office:office" xmlns:r="http://schemas.openxmlformats.org/officeDocument/2006/relationships" xmlns:m="http://schemas.openxmlformats.org/officeDocument/2006/math" xmlns:v="urn:schemas-microsoft-com:vml" xmlns:wp14="http://schemas.microsoft.com/office/word/2010/wordprocessingDrawing" xmlns:wp="http://schemas.openxmlformats.org/drawingml/2006/wordprocessingDrawing" xmlns:w10="urn:schemas-microsoft-com:office:word" xmlns:w="http://schemas.openxmlformats.org/wordprocessingml/2006/main" xmlns:w14="http://schemas.microsoft.com/office/word/2010/wordml" xmlns:w15="http://schemas.microsoft.com/office/word/2012/wordml" xmlns:w16cid="http://schemas.microsoft.com/office/word/2016/wordml/cid" xmlns:w16se="http://schemas.microsoft.com/office/word/2015/wordml/symex" xmlns:wpg="http://schemas.microsoft.com/office/word/2010/wordprocessingGroup" xmlns:wpi="http://schemas.microsoft.com/office/word/2010/wordprocessingInk" xmlns:wne="http://schemas.microsoft.com/office/word/2006/wordml" xmlns:wps="http://schemas.microsoft.com/office/word/2010/wordprocessingShape" mc:Ignorable="w14 w15 w16se w16cid wp14">
+  <w:p>
+    <w:pPr>
+      <w:pStyle w:val="Footer"/>
+    </w:pPr>
     <w:r>
       <w:rPr>
         <w:lang w:val="en"/>
@@ -4584,10 +4825,28 @@
       <w:pStyle w:val="Header"/>
     </w:pPr>
   </w:p>
+</w:hdr>
+</file>
+
+<file path=word/header2.xml><?xml version="1.0" encoding="utf-8"?>
+<w:hdr xmlns:wpc="http://schemas.microsoft.com/office/word/2010/wordprocessingCanvas" xmlns:cx="http://schemas.microsoft.com/office/drawing/2014/chartex" xmlns:cx1="http://schemas.microsoft.com/office/drawing/2015/9/8/chartex" xmlns:cx2="http://schemas.microsoft.com/office/drawing/2015/10/21/chartex" xmlns:cx3="http://schemas.microsoft.com/office/drawing/2016/5/9/chartex" xmlns:cx4="http://schemas.microsoft.com/office/drawing/2016/5/10/chartex" xmlns:cx5="http://schemas.microsoft.com/office/drawing/2016/5/11/chartex" xmlns:cx6="http://schemas.microsoft.com/office/drawing/2016/5/12/chartex" xmlns:cx7="http://schemas.microsoft.com/office/drawing/2016/5/13/chartex" xmlns:cx8="http://schemas.microsoft.com/office/drawing/2016/5/14/chartex" xmlns:mc="http://schemas.openxmlformats.org/markup-compatibility/2006" xmlns:aink="http://schemas.microsoft.com/office/drawing/2016/ink" xmlns:am3d="http://schemas.microsoft.com/office/drawing/2017/model3d" xmlns:o="urn:schemas-microsoft-com:office:office" xmlns:r="http://schemas.openxmlformats.org/officeDocument/2006/relationships" xmlns:m="http://schemas.openxmlformats.org/officeDocument/2006/math" xmlns:v="urn:schemas-microsoft-com:vml" xmlns:wp14="http://schemas.microsoft.com/office/word/2010/wordprocessingDrawing" xmlns:wp="http://schemas.openxmlformats.org/drawingml/2006/wordprocessingDrawing" xmlns:w10="urn:schemas-microsoft-com:office:word" xmlns:w="http://schemas.openxmlformats.org/wordprocessingml/2006/main" xmlns:w14="http://schemas.microsoft.com/office/word/2010/wordml" xmlns:w15="http://schemas.microsoft.com/office/word/2012/wordml" xmlns:w16cid="http://schemas.microsoft.com/office/word/2016/wordml/cid" xmlns:w16se="http://schemas.microsoft.com/office/word/2015/wordml/symex" xmlns:wpg="http://schemas.microsoft.com/office/word/2010/wordprocessingGroup" xmlns:wpi="http://schemas.microsoft.com/office/word/2010/wordprocessingInk" xmlns:wne="http://schemas.microsoft.com/office/word/2006/wordml" xmlns:wps="http://schemas.microsoft.com/office/word/2010/wordprocessingShape" mc:Ignorable="w14 w15 w16se w16cid wp14">
   <w:p>
     <w:pPr>
       <w:pStyle w:val="Header"/>
     </w:pPr>
+  </w:p>
+  <w:p>
+    <w:pPr>
+      <w:pStyle w:val="Header"/>
+      <w:pBdr>
+        <w:bottom w:val="single" w:sz="12" w:space="1" w:color="auto"/>
+      </w:pBdr>
+    </w:pPr>
+    <w:bookmarkStart w:id="0" w:name="_GoBack"/>
+    <w:bookmarkEnd w:id="0"/>
+    <w:r>
+      <w:t>2020-02-14</w:t>
+    </w:r>
   </w:p>
   <w:p>
     <w:pPr>
@@ -4597,7 +4856,7 @@
 </w:hdr>
 </file>
 
-<file path=word/header2.xml><?xml version="1.0" encoding="utf-8"?>
+<file path=word/header3.xml><?xml version="1.0" encoding="utf-8"?>
 <w:hdr xmlns:wpc="http://schemas.microsoft.com/office/word/2010/wordprocessingCanvas" xmlns:cx="http://schemas.microsoft.com/office/drawing/2014/chartex" xmlns:cx1="http://schemas.microsoft.com/office/drawing/2015/9/8/chartex" xmlns:cx2="http://schemas.microsoft.com/office/drawing/2015/10/21/chartex" xmlns:cx3="http://schemas.microsoft.com/office/drawing/2016/5/9/chartex" xmlns:cx4="http://schemas.microsoft.com/office/drawing/2016/5/10/chartex" xmlns:cx5="http://schemas.microsoft.com/office/drawing/2016/5/11/chartex" xmlns:cx6="http://schemas.microsoft.com/office/drawing/2016/5/12/chartex" xmlns:cx7="http://schemas.microsoft.com/office/drawing/2016/5/13/chartex" xmlns:cx8="http://schemas.microsoft.com/office/drawing/2016/5/14/chartex" xmlns:mc="http://schemas.openxmlformats.org/markup-compatibility/2006" xmlns:aink="http://schemas.microsoft.com/office/drawing/2016/ink" xmlns:am3d="http://schemas.microsoft.com/office/drawing/2017/model3d" xmlns:o="urn:schemas-microsoft-com:office:office" xmlns:r="http://schemas.openxmlformats.org/officeDocument/2006/relationships" xmlns:m="http://schemas.openxmlformats.org/officeDocument/2006/math" xmlns:v="urn:schemas-microsoft-com:vml" xmlns:wp14="http://schemas.microsoft.com/office/word/2010/wordprocessingDrawing" xmlns:wp="http://schemas.openxmlformats.org/drawingml/2006/wordprocessingDrawing" xmlns:w10="urn:schemas-microsoft-com:office:word" xmlns:w="http://schemas.openxmlformats.org/wordprocessingml/2006/main" xmlns:w14="http://schemas.microsoft.com/office/word/2010/wordml" xmlns:w15="http://schemas.microsoft.com/office/word/2012/wordml" xmlns:w16cid="http://schemas.microsoft.com/office/word/2016/wordml/cid" xmlns:w16se="http://schemas.microsoft.com/office/word/2015/wordml/symex" xmlns:wpg="http://schemas.microsoft.com/office/word/2010/wordprocessingGroup" xmlns:wpi="http://schemas.microsoft.com/office/word/2010/wordprocessingInk" xmlns:wne="http://schemas.microsoft.com/office/word/2006/wordml" xmlns:wps="http://schemas.microsoft.com/office/word/2010/wordprocessingShape" mc:Ignorable="w14 w15 w16se w16cid wp14">
   <w:p>
     <w:pPr>
@@ -7644,12 +7903,9 @@
 </file>
 
 <file path=customXml/item1.xml><?xml version="1.0" encoding="utf-8"?>
-<?mso-contentType ?>
-<FormTemplates xmlns="http://schemas.microsoft.com/sharepoint/v3/contenttype/forms">
-  <Display>DocumentLibraryForm</Display>
-  <Edit>DocumentLibraryForm</Edit>
-  <New>DocumentLibraryForm</New>
-</FormTemplates>
+<p:properties xmlns:p="http://schemas.microsoft.com/office/2006/metadata/properties" xmlns:xsi="http://www.w3.org/2001/XMLSchema-instance" xmlns:pc="http://schemas.microsoft.com/office/infopath/2007/PartnerControls">
+  <documentManagement/>
+</p:properties>
 </file>
 
 <file path=customXml/item2.xml><?xml version="1.0" encoding="utf-8"?>
@@ -7797,9 +8053,12 @@
 </file>
 
 <file path=customXml/item3.xml><?xml version="1.0" encoding="utf-8"?>
-<p:properties xmlns:p="http://schemas.microsoft.com/office/2006/metadata/properties" xmlns:xsi="http://www.w3.org/2001/XMLSchema-instance" xmlns:pc="http://schemas.microsoft.com/office/infopath/2007/PartnerControls">
-  <documentManagement/>
-</p:properties>
+<?mso-contentType ?>
+<FormTemplates xmlns="http://schemas.microsoft.com/sharepoint/v3/contenttype/forms">
+  <Display>DocumentLibraryForm</Display>
+  <Edit>DocumentLibraryForm</Edit>
+  <New>DocumentLibraryForm</New>
+</FormTemplates>
 </file>
 
 <file path=customXml/item4.xml><?xml version="1.0" encoding="utf-8"?>
@@ -7807,9 +8066,10 @@
 </file>
 
 <file path=customXml/itemProps1.xml><?xml version="1.0" encoding="utf-8"?>
-<ds:datastoreItem xmlns:ds="http://schemas.openxmlformats.org/officeDocument/2006/customXml" ds:itemID="{4F219C30-02F8-4DE5-911A-84E8C972B740}">
+<ds:datastoreItem xmlns:ds="http://schemas.openxmlformats.org/officeDocument/2006/customXml" ds:itemID="{3B336007-8434-4353-B174-0A5034F4FE04}">
   <ds:schemaRefs>
-    <ds:schemaRef ds:uri="http://schemas.microsoft.com/sharepoint/v3/contenttype/forms"/>
+    <ds:schemaRef ds:uri="http://schemas.microsoft.com/office/2006/metadata/properties"/>
+    <ds:schemaRef ds:uri="http://schemas.microsoft.com/office/infopath/2007/PartnerControls"/>
   </ds:schemaRefs>
 </ds:datastoreItem>
 </file>
@@ -7833,16 +8093,15 @@
 </file>
 
 <file path=customXml/itemProps3.xml><?xml version="1.0" encoding="utf-8"?>
-<ds:datastoreItem xmlns:ds="http://schemas.openxmlformats.org/officeDocument/2006/customXml" ds:itemID="{3B336007-8434-4353-B174-0A5034F4FE04}">
+<ds:datastoreItem xmlns:ds="http://schemas.openxmlformats.org/officeDocument/2006/customXml" ds:itemID="{4F219C30-02F8-4DE5-911A-84E8C972B740}">
   <ds:schemaRefs>
-    <ds:schemaRef ds:uri="http://schemas.microsoft.com/office/2006/metadata/properties"/>
-    <ds:schemaRef ds:uri="http://schemas.microsoft.com/office/infopath/2007/PartnerControls"/>
+    <ds:schemaRef ds:uri="http://schemas.microsoft.com/sharepoint/v3/contenttype/forms"/>
   </ds:schemaRefs>
 </ds:datastoreItem>
 </file>
 
 <file path=customXml/itemProps4.xml><?xml version="1.0" encoding="utf-8"?>
-<ds:datastoreItem xmlns:ds="http://schemas.openxmlformats.org/officeDocument/2006/customXml" ds:itemID="{5EF7C425-8B33-41AD-A967-3955180282BB}">
+<ds:datastoreItem xmlns:ds="http://schemas.openxmlformats.org/officeDocument/2006/customXml" ds:itemID="{C0C7C658-1ED2-4304-BD2D-BB76A0CB6E4A}">
   <ds:schemaRefs>
     <ds:schemaRef ds:uri="http://schemas.openxmlformats.org/officeDocument/2006/bibliography"/>
   </ds:schemaRefs>

</xml_diff>